<commit_message>
watched final 2 videos, took notes, planned report
</commit_message>
<xml_diff>
--- a/report on quantum computing.docx
+++ b/report on quantum computing.docx
@@ -84,7 +84,7 @@
       <w:pPr>
         <w:numPr>
           <w:ilvl w:val="0"/>
-          <w:numId w:val="10"/>
+          <w:numId w:val="12"/>
         </w:numPr>
         <w:ind w:left="720" w:hanging="360"/>
         <w:rPr>
@@ -102,7 +102,7 @@
       <w:pPr>
         <w:numPr>
           <w:ilvl w:val="0"/>
-          <w:numId w:val="10"/>
+          <w:numId w:val="12"/>
         </w:numPr>
         <w:ind w:left="720" w:hanging="360"/>
         <w:rPr>
@@ -120,7 +120,7 @@
       <w:pPr>
         <w:numPr>
           <w:ilvl w:val="0"/>
-          <w:numId w:val="10"/>
+          <w:numId w:val="12"/>
         </w:numPr>
         <w:ind w:left="720" w:hanging="360"/>
         <w:rPr>
@@ -138,7 +138,7 @@
       <w:pPr>
         <w:numPr>
           <w:ilvl w:val="0"/>
-          <w:numId w:val="10"/>
+          <w:numId w:val="12"/>
         </w:numPr>
         <w:ind w:left="720" w:hanging="360"/>
         <w:rPr>
@@ -156,7 +156,7 @@
       <w:pPr>
         <w:numPr>
           <w:ilvl w:val="0"/>
-          <w:numId w:val="10"/>
+          <w:numId w:val="12"/>
         </w:numPr>
         <w:ind w:left="720" w:hanging="360"/>
         <w:rPr>
@@ -404,7 +404,7 @@
       <w:pPr>
         <w:numPr>
           <w:ilvl w:val="0"/>
-          <w:numId w:val="9"/>
+          <w:numId w:val="11"/>
         </w:numPr>
         <w:ind w:left="720" w:hanging="360"/>
         <w:rPr>
@@ -422,7 +422,7 @@
       <w:pPr>
         <w:numPr>
           <w:ilvl w:val="0"/>
-          <w:numId w:val="9"/>
+          <w:numId w:val="11"/>
         </w:numPr>
         <w:ind w:left="720" w:hanging="360"/>
         <w:rPr>
@@ -440,7 +440,7 @@
       <w:pPr>
         <w:numPr>
           <w:ilvl w:val="0"/>
-          <w:numId w:val="9"/>
+          <w:numId w:val="11"/>
         </w:numPr>
         <w:ind w:left="720" w:hanging="360"/>
         <w:rPr>
@@ -458,7 +458,7 @@
       <w:pPr>
         <w:numPr>
           <w:ilvl w:val="0"/>
-          <w:numId w:val="9"/>
+          <w:numId w:val="11"/>
         </w:numPr>
         <w:ind w:left="720" w:hanging="360"/>
         <w:rPr>
@@ -476,7 +476,7 @@
       <w:pPr>
         <w:numPr>
           <w:ilvl w:val="0"/>
-          <w:numId w:val="9"/>
+          <w:numId w:val="11"/>
         </w:numPr>
         <w:ind w:left="720" w:hanging="360"/>
         <w:rPr>
@@ -494,7 +494,7 @@
       <w:pPr>
         <w:numPr>
           <w:ilvl w:val="0"/>
-          <w:numId w:val="9"/>
+          <w:numId w:val="11"/>
         </w:numPr>
         <w:ind w:left="720" w:hanging="360"/>
         <w:rPr>
@@ -512,7 +512,7 @@
       <w:pPr>
         <w:numPr>
           <w:ilvl w:val="0"/>
-          <w:numId w:val="9"/>
+          <w:numId w:val="11"/>
         </w:numPr>
         <w:ind w:left="720" w:hanging="360"/>
         <w:rPr>
@@ -555,7 +555,7 @@
       <w:pPr>
         <w:numPr>
           <w:ilvl w:val="0"/>
-          <w:numId w:val="12"/>
+          <w:numId w:val="15"/>
         </w:numPr>
         <w:ind w:left="720" w:hanging="360"/>
         <w:rPr>
@@ -573,7 +573,7 @@
       <w:pPr>
         <w:numPr>
           <w:ilvl w:val="0"/>
-          <w:numId w:val="12"/>
+          <w:numId w:val="15"/>
         </w:numPr>
         <w:ind w:left="720" w:hanging="360"/>
         <w:rPr>
@@ -803,7 +803,7 @@
       <w:pPr>
         <w:numPr>
           <w:ilvl w:val="0"/>
-          <w:numId w:val="13"/>
+          <w:numId w:val="16"/>
         </w:numPr>
         <w:ind w:left="720" w:hanging="360"/>
         <w:rPr>
@@ -821,7 +821,7 @@
       <w:pPr>
         <w:numPr>
           <w:ilvl w:val="0"/>
-          <w:numId w:val="13"/>
+          <w:numId w:val="16"/>
         </w:numPr>
         <w:ind w:left="720" w:hanging="360"/>
         <w:rPr>
@@ -839,7 +839,7 @@
       <w:pPr>
         <w:numPr>
           <w:ilvl w:val="0"/>
-          <w:numId w:val="13"/>
+          <w:numId w:val="16"/>
         </w:numPr>
         <w:ind w:left="720" w:hanging="360"/>
         <w:rPr>
@@ -857,7 +857,7 @@
       <w:pPr>
         <w:numPr>
           <w:ilvl w:val="0"/>
-          <w:numId w:val="13"/>
+          <w:numId w:val="16"/>
         </w:numPr>
         <w:ind w:left="720" w:hanging="360"/>
         <w:rPr>
@@ -875,7 +875,7 @@
       <w:pPr>
         <w:numPr>
           <w:ilvl w:val="0"/>
-          <w:numId w:val="13"/>
+          <w:numId w:val="16"/>
         </w:numPr>
         <w:ind w:left="720" w:hanging="360"/>
         <w:rPr>
@@ -893,7 +893,7 @@
       <w:pPr>
         <w:numPr>
           <w:ilvl w:val="0"/>
-          <w:numId w:val="13"/>
+          <w:numId w:val="16"/>
         </w:numPr>
         <w:ind w:left="720" w:hanging="360"/>
         <w:rPr>
@@ -911,7 +911,7 @@
       <w:pPr>
         <w:numPr>
           <w:ilvl w:val="0"/>
-          <w:numId w:val="13"/>
+          <w:numId w:val="16"/>
         </w:numPr>
         <w:ind w:left="720" w:hanging="360"/>
         <w:rPr>
@@ -929,7 +929,7 @@
       <w:pPr>
         <w:numPr>
           <w:ilvl w:val="0"/>
-          <w:numId w:val="13"/>
+          <w:numId w:val="16"/>
         </w:numPr>
         <w:ind w:left="720" w:hanging="360"/>
         <w:rPr>
@@ -947,7 +947,7 @@
       <w:pPr>
         <w:numPr>
           <w:ilvl w:val="0"/>
-          <w:numId w:val="13"/>
+          <w:numId w:val="16"/>
         </w:numPr>
         <w:ind w:left="720" w:hanging="360"/>
         <w:rPr>
@@ -965,7 +965,7 @@
       <w:pPr>
         <w:numPr>
           <w:ilvl w:val="0"/>
-          <w:numId w:val="13"/>
+          <w:numId w:val="16"/>
         </w:numPr>
         <w:ind w:left="720" w:hanging="360"/>
         <w:rPr>
@@ -983,7 +983,7 @@
       <w:pPr>
         <w:numPr>
           <w:ilvl w:val="0"/>
-          <w:numId w:val="13"/>
+          <w:numId w:val="16"/>
         </w:numPr>
         <w:ind w:left="720" w:hanging="360"/>
         <w:rPr>
@@ -1001,7 +1001,7 @@
       <w:pPr>
         <w:numPr>
           <w:ilvl w:val="0"/>
-          <w:numId w:val="13"/>
+          <w:numId w:val="16"/>
         </w:numPr>
         <w:ind w:left="720" w:hanging="360"/>
         <w:rPr>
@@ -1019,7 +1019,7 @@
       <w:pPr>
         <w:numPr>
           <w:ilvl w:val="0"/>
-          <w:numId w:val="13"/>
+          <w:numId w:val="16"/>
         </w:numPr>
         <w:ind w:left="720" w:hanging="360"/>
         <w:rPr>
@@ -1285,7 +1285,7 @@
       <w:pPr>
         <w:numPr>
           <w:ilvl w:val="0"/>
-          <w:numId w:val="6"/>
+          <w:numId w:val="7"/>
         </w:numPr>
         <w:ind w:left="720" w:hanging="360"/>
         <w:rPr>
@@ -1303,7 +1303,7 @@
       <w:pPr>
         <w:numPr>
           <w:ilvl w:val="0"/>
-          <w:numId w:val="6"/>
+          <w:numId w:val="7"/>
         </w:numPr>
         <w:ind w:left="720" w:hanging="360"/>
         <w:rPr>
@@ -1321,7 +1321,7 @@
       <w:pPr>
         <w:numPr>
           <w:ilvl w:val="0"/>
-          <w:numId w:val="6"/>
+          <w:numId w:val="7"/>
         </w:numPr>
         <w:ind w:left="720" w:hanging="360"/>
         <w:rPr>
@@ -1339,7 +1339,7 @@
       <w:pPr>
         <w:numPr>
           <w:ilvl w:val="0"/>
-          <w:numId w:val="6"/>
+          <w:numId w:val="7"/>
         </w:numPr>
         <w:ind w:left="720" w:hanging="360"/>
         <w:rPr>
@@ -1418,7 +1418,7 @@
       <w:pPr>
         <w:numPr>
           <w:ilvl w:val="0"/>
-          <w:numId w:val="8"/>
+          <w:numId w:val="10"/>
         </w:numPr>
         <w:ind w:left="720" w:hanging="360"/>
         <w:rPr>
@@ -1436,7 +1436,7 @@
       <w:pPr>
         <w:numPr>
           <w:ilvl w:val="0"/>
-          <w:numId w:val="8"/>
+          <w:numId w:val="10"/>
         </w:numPr>
         <w:ind w:left="720" w:hanging="360"/>
         <w:rPr>
@@ -1454,7 +1454,7 @@
       <w:pPr>
         <w:numPr>
           <w:ilvl w:val="0"/>
-          <w:numId w:val="8"/>
+          <w:numId w:val="10"/>
         </w:numPr>
         <w:ind w:left="720" w:hanging="360"/>
         <w:rPr>
@@ -1472,7 +1472,7 @@
       <w:pPr>
         <w:numPr>
           <w:ilvl w:val="0"/>
-          <w:numId w:val="8"/>
+          <w:numId w:val="10"/>
         </w:numPr>
         <w:ind w:left="720" w:hanging="360"/>
         <w:rPr>
@@ -1490,7 +1490,7 @@
       <w:pPr>
         <w:numPr>
           <w:ilvl w:val="0"/>
-          <w:numId w:val="8"/>
+          <w:numId w:val="10"/>
         </w:numPr>
         <w:ind w:left="720" w:hanging="360"/>
         <w:rPr>
@@ -1508,7 +1508,7 @@
       <w:pPr>
         <w:numPr>
           <w:ilvl w:val="1"/>
-          <w:numId w:val="8"/>
+          <w:numId w:val="10"/>
         </w:numPr>
         <w:ind w:left="1440" w:hanging="360"/>
         <w:rPr>
@@ -1526,7 +1526,7 @@
       <w:pPr>
         <w:numPr>
           <w:ilvl w:val="0"/>
-          <w:numId w:val="8"/>
+          <w:numId w:val="10"/>
         </w:numPr>
         <w:ind w:left="720" w:hanging="360"/>
         <w:rPr>
@@ -1569,7 +1569,7 @@
       <w:pPr>
         <w:numPr>
           <w:ilvl w:val="0"/>
-          <w:numId w:val="11"/>
+          <w:numId w:val="14"/>
         </w:numPr>
         <w:ind w:left="720" w:hanging="360"/>
         <w:rPr>
@@ -1587,7 +1587,7 @@
       <w:pPr>
         <w:numPr>
           <w:ilvl w:val="0"/>
-          <w:numId w:val="11"/>
+          <w:numId w:val="14"/>
         </w:numPr>
         <w:ind w:left="720" w:hanging="360"/>
         <w:rPr>
@@ -1605,7 +1605,7 @@
       <w:pPr>
         <w:numPr>
           <w:ilvl w:val="0"/>
-          <w:numId w:val="11"/>
+          <w:numId w:val="14"/>
         </w:numPr>
         <w:ind w:left="720" w:hanging="360"/>
         <w:rPr>
@@ -1644,7 +1644,7 @@
       <w:pPr>
         <w:numPr>
           <w:ilvl w:val="0"/>
-          <w:numId w:val="7"/>
+          <w:numId w:val="8"/>
         </w:numPr>
         <w:ind w:left="720" w:hanging="360"/>
         <w:rPr>
@@ -1662,7 +1662,7 @@
       <w:pPr>
         <w:numPr>
           <w:ilvl w:val="0"/>
-          <w:numId w:val="7"/>
+          <w:numId w:val="8"/>
         </w:numPr>
         <w:ind w:left="720" w:hanging="360"/>
         <w:rPr>
@@ -1680,7 +1680,7 @@
       <w:pPr>
         <w:numPr>
           <w:ilvl w:val="0"/>
-          <w:numId w:val="7"/>
+          <w:numId w:val="8"/>
         </w:numPr>
         <w:ind w:left="720" w:hanging="360"/>
         <w:rPr>
@@ -1698,7 +1698,7 @@
       <w:pPr>
         <w:numPr>
           <w:ilvl w:val="0"/>
-          <w:numId w:val="7"/>
+          <w:numId w:val="8"/>
         </w:numPr>
         <w:ind w:left="720" w:hanging="360"/>
         <w:rPr>
@@ -1716,7 +1716,7 @@
       <w:pPr>
         <w:numPr>
           <w:ilvl w:val="0"/>
-          <w:numId w:val="7"/>
+          <w:numId w:val="8"/>
         </w:numPr>
         <w:ind w:left="720" w:hanging="360"/>
         <w:rPr>
@@ -1755,7 +1755,7 @@
       <w:pPr>
         <w:numPr>
           <w:ilvl w:val="0"/>
-          <w:numId w:val="14"/>
+          <w:numId w:val="17"/>
         </w:numPr>
         <w:ind w:left="720" w:hanging="360"/>
         <w:rPr>
@@ -1771,12 +1771,272 @@
     </w:p>
     <w:p>
       <w:pPr>
-        <w:rPr>
-          <w:sz w:val="26"/>
-          <w:szCs w:val="26"/>
-          <w:u w:val="single"/>
-        </w:rPr>
-      </w:pPr>
+        <w:ind w:left="0" w:firstLine="0"/>
+        <w:rPr/>
+      </w:pPr>
+      <w:hyperlink r:id="rId19">
+        <w:r>
+          <w:rPr>
+            <w:color w:val="1155cc"/>
+            <w:u w:val="single"/>
+            <w:rtl w:val="0"/>
+          </w:rPr>
+          <w:t xml:space="preserve">https://youtu.be/_C5dkUiiQnw?si=uoIpt5gHlJ3tvZ1T</w:t>
+        </w:r>
+      </w:hyperlink>
+      <w:r>
+        <w:rPr>
+          <w:rtl w:val="0"/>
+        </w:rPr>
+      </w:r>
+    </w:p>
+    <w:p>
+      <w:pPr>
+        <w:numPr>
+          <w:ilvl w:val="0"/>
+          <w:numId w:val="6"/>
+        </w:numPr>
+        <w:ind w:left="720" w:hanging="360"/>
+        <w:rPr>
+          <w:u w:val="none"/>
+        </w:rPr>
+      </w:pPr>
+      <w:r>
+        <w:rPr>
+          <w:rtl w:val="0"/>
+        </w:rPr>
+        <w:t xml:space="preserve">Quantum cryptography = cryptography done on quantum computers</w:t>
+      </w:r>
+    </w:p>
+    <w:p>
+      <w:pPr>
+        <w:numPr>
+          <w:ilvl w:val="0"/>
+          <w:numId w:val="6"/>
+        </w:numPr>
+        <w:ind w:left="720" w:hanging="360"/>
+        <w:rPr>
+          <w:u w:val="none"/>
+        </w:rPr>
+      </w:pPr>
+      <w:r>
+        <w:rPr>
+          <w:rtl w:val="0"/>
+        </w:rPr>
+        <w:t xml:space="preserve">Post-quantum cryptography = cryptography done on classical computers protecting against quantum computers</w:t>
+      </w:r>
+    </w:p>
+    <w:p>
+      <w:pPr>
+        <w:numPr>
+          <w:ilvl w:val="0"/>
+          <w:numId w:val="6"/>
+        </w:numPr>
+        <w:ind w:left="720" w:hanging="360"/>
+        <w:rPr>
+          <w:u w:val="none"/>
+        </w:rPr>
+      </w:pPr>
+      <w:r>
+        <w:rPr>
+          <w:rtl w:val="0"/>
+        </w:rPr>
+        <w:t xml:space="preserve">Nist organised competition to find post quantum encryption methods</w:t>
+      </w:r>
+    </w:p>
+    <w:p>
+      <w:pPr>
+        <w:numPr>
+          <w:ilvl w:val="0"/>
+          <w:numId w:val="6"/>
+        </w:numPr>
+        <w:ind w:left="720" w:hanging="360"/>
+        <w:rPr>
+          <w:u w:val="none"/>
+        </w:rPr>
+      </w:pPr>
+      <w:r>
+        <w:rPr>
+          <w:rtl w:val="0"/>
+        </w:rPr>
+        <w:t xml:space="preserve">Lattice, code, hash, multivariate, supersingular isogeny - methods</w:t>
+      </w:r>
+    </w:p>
+    <w:p>
+      <w:pPr>
+        <w:ind w:left="0" w:firstLine="0"/>
+        <w:rPr/>
+      </w:pPr>
+      <w:hyperlink r:id="rId20">
+        <w:r>
+          <w:rPr>
+            <w:color w:val="1155cc"/>
+            <w:u w:val="single"/>
+            <w:rtl w:val="0"/>
+          </w:rPr>
+          <w:t xml:space="preserve">https://youtu.be/QDdOoYdb748?si=0-YKkxv4g9EyKbxv</w:t>
+        </w:r>
+      </w:hyperlink>
+      <w:r>
+        <w:rPr>
+          <w:rtl w:val="0"/>
+        </w:rPr>
+      </w:r>
+    </w:p>
+    <w:p>
+      <w:pPr>
+        <w:numPr>
+          <w:ilvl w:val="0"/>
+          <w:numId w:val="13"/>
+        </w:numPr>
+        <w:ind w:left="720" w:hanging="360"/>
+        <w:rPr>
+          <w:u w:val="none"/>
+        </w:rPr>
+      </w:pPr>
+      <w:r>
+        <w:rPr>
+          <w:rtl w:val="0"/>
+        </w:rPr>
+        <w:t xml:space="preserve">2 very different vector pairs can generate the same lattice</w:t>
+      </w:r>
+    </w:p>
+    <w:p>
+      <w:pPr>
+        <w:numPr>
+          <w:ilvl w:val="0"/>
+          <w:numId w:val="13"/>
+        </w:numPr>
+        <w:ind w:left="720" w:hanging="360"/>
+        <w:rPr>
+          <w:u w:val="none"/>
+        </w:rPr>
+      </w:pPr>
+      <w:r>
+        <w:rPr>
+          <w:rtl w:val="0"/>
+        </w:rPr>
+        <w:t xml:space="preserve">Shortest vector problem is ok in 2 dimensions, gets harder in multiple dimensions</w:t>
+      </w:r>
+    </w:p>
+    <w:p>
+      <w:pPr>
+        <w:numPr>
+          <w:ilvl w:val="0"/>
+          <w:numId w:val="13"/>
+        </w:numPr>
+        <w:ind w:left="720" w:hanging="360"/>
+        <w:rPr>
+          <w:u w:val="none"/>
+        </w:rPr>
+      </w:pPr>
+      <w:r>
+        <w:rPr>
+          <w:rtl w:val="0"/>
+        </w:rPr>
+        <w:t xml:space="preserve">Believed to be difficult for classical and quantum computers</w:t>
+      </w:r>
+    </w:p>
+    <w:p>
+      <w:pPr>
+        <w:numPr>
+          <w:ilvl w:val="0"/>
+          <w:numId w:val="13"/>
+        </w:numPr>
+        <w:ind w:left="720" w:hanging="360"/>
+        <w:rPr>
+          <w:u w:val="none"/>
+        </w:rPr>
+      </w:pPr>
+      <w:r>
+        <w:rPr>
+          <w:rtl w:val="0"/>
+        </w:rPr>
+        <w:t xml:space="preserve">eavesdroppers only have bad bases whereas people involved have good bases</w:t>
+      </w:r>
+    </w:p>
+    <w:p>
+      <w:pPr>
+        <w:ind w:left="0" w:firstLine="0"/>
+        <w:rPr/>
+      </w:pPr>
+      <w:r>
+        <w:rPr>
+          <w:rtl w:val="0"/>
+        </w:rPr>
+      </w:r>
+    </w:p>
+    <w:p>
+      <w:pPr>
+        <w:numPr>
+          <w:ilvl w:val="0"/>
+          <w:numId w:val="9"/>
+        </w:numPr>
+        <w:ind w:left="720" w:hanging="360"/>
+        <w:rPr>
+          <w:u w:val="none"/>
+        </w:rPr>
+      </w:pPr>
+      <w:r>
+        <w:rPr>
+          <w:rtl w:val="0"/>
+        </w:rPr>
+        <w:t xml:space="preserve">Current encryption + Sndi + quantum computers breaking encryption</w:t>
+      </w:r>
+    </w:p>
+    <w:p>
+      <w:pPr>
+        <w:numPr>
+          <w:ilvl w:val="0"/>
+          <w:numId w:val="9"/>
+        </w:numPr>
+        <w:ind w:left="720" w:hanging="360"/>
+        <w:rPr>
+          <w:u w:val="none"/>
+        </w:rPr>
+      </w:pPr>
+      <w:r>
+        <w:rPr>
+          <w:rtl w:val="0"/>
+        </w:rPr>
+        <w:t xml:space="preserve">Quantum supremacy</w:t>
+      </w:r>
+    </w:p>
+    <w:p>
+      <w:pPr>
+        <w:numPr>
+          <w:ilvl w:val="0"/>
+          <w:numId w:val="9"/>
+        </w:numPr>
+        <w:ind w:left="720" w:hanging="360"/>
+        <w:rPr>
+          <w:u w:val="none"/>
+        </w:rPr>
+      </w:pPr>
+      <w:r>
+        <w:rPr>
+          <w:rtl w:val="0"/>
+        </w:rPr>
+        <w:t xml:space="preserve">Quantum safe/post quantum cryptography</w:t>
+      </w:r>
+    </w:p>
+    <w:p>
+      <w:pPr>
+        <w:numPr>
+          <w:ilvl w:val="0"/>
+          <w:numId w:val="9"/>
+        </w:numPr>
+        <w:ind w:left="720" w:hanging="360"/>
+        <w:rPr>
+          <w:u w:val="none"/>
+        </w:rPr>
+      </w:pPr>
+      <w:r>
+        <w:rPr>
+          <w:rtl w:val="0"/>
+        </w:rPr>
+        <w:t xml:space="preserve">Quantum cryptography</w:t>
+      </w:r>
       <w:r>
         <w:rPr>
           <w:rtl w:val="0"/>
@@ -2678,7 +2938,7 @@
     <w:lvl w:ilvl="0">
       <w:start w:val="1"/>
       <w:numFmt w:val="bullet"/>
-      <w:lvlText w:val="-"/>
+      <w:lvlText w:val="●"/>
       <w:lvlJc w:val="left"/>
       <w:pPr>
         <w:ind w:left="720" w:hanging="360"/>
@@ -2690,7 +2950,7 @@
     <w:lvl w:ilvl="1">
       <w:start w:val="1"/>
       <w:numFmt w:val="bullet"/>
-      <w:lvlText w:val="-"/>
+      <w:lvlText w:val="○"/>
       <w:lvlJc w:val="left"/>
       <w:pPr>
         <w:ind w:left="1440" w:hanging="360"/>
@@ -2702,7 +2962,7 @@
     <w:lvl w:ilvl="2">
       <w:start w:val="1"/>
       <w:numFmt w:val="bullet"/>
-      <w:lvlText w:val="-"/>
+      <w:lvlText w:val="■"/>
       <w:lvlJc w:val="left"/>
       <w:pPr>
         <w:ind w:left="2160" w:hanging="360"/>
@@ -2714,7 +2974,7 @@
     <w:lvl w:ilvl="3">
       <w:start w:val="1"/>
       <w:numFmt w:val="bullet"/>
-      <w:lvlText w:val="-"/>
+      <w:lvlText w:val="●"/>
       <w:lvlJc w:val="left"/>
       <w:pPr>
         <w:ind w:left="2880" w:hanging="360"/>
@@ -2726,7 +2986,7 @@
     <w:lvl w:ilvl="4">
       <w:start w:val="1"/>
       <w:numFmt w:val="bullet"/>
-      <w:lvlText w:val="-"/>
+      <w:lvlText w:val="○"/>
       <w:lvlJc w:val="left"/>
       <w:pPr>
         <w:ind w:left="3600" w:hanging="360"/>
@@ -2738,7 +2998,7 @@
     <w:lvl w:ilvl="5">
       <w:start w:val="1"/>
       <w:numFmt w:val="bullet"/>
-      <w:lvlText w:val="-"/>
+      <w:lvlText w:val="■"/>
       <w:lvlJc w:val="left"/>
       <w:pPr>
         <w:ind w:left="4320" w:hanging="360"/>
@@ -2750,7 +3010,7 @@
     <w:lvl w:ilvl="6">
       <w:start w:val="1"/>
       <w:numFmt w:val="bullet"/>
-      <w:lvlText w:val="-"/>
+      <w:lvlText w:val="●"/>
       <w:lvlJc w:val="left"/>
       <w:pPr>
         <w:ind w:left="5040" w:hanging="360"/>
@@ -2762,7 +3022,7 @@
     <w:lvl w:ilvl="7">
       <w:start w:val="1"/>
       <w:numFmt w:val="bullet"/>
-      <w:lvlText w:val="-"/>
+      <w:lvlText w:val="○"/>
       <w:lvlJc w:val="left"/>
       <w:pPr>
         <w:ind w:left="5760" w:hanging="360"/>
@@ -2774,7 +3034,7 @@
     <w:lvl w:ilvl="8">
       <w:start w:val="1"/>
       <w:numFmt w:val="bullet"/>
-      <w:lvlText w:val="-"/>
+      <w:lvlText w:val="■"/>
       <w:lvlJc w:val="left"/>
       <w:pPr>
         <w:ind w:left="6480" w:hanging="360"/>
@@ -3225,6 +3485,336 @@
     </w:lvl>
   </w:abstractNum>
   <w:abstractNum w:abstractNumId="14">
+    <w:lvl w:ilvl="0">
+      <w:start w:val="1"/>
+      <w:numFmt w:val="bullet"/>
+      <w:lvlText w:val="-"/>
+      <w:lvlJc w:val="left"/>
+      <w:pPr>
+        <w:ind w:left="720" w:hanging="360"/>
+      </w:pPr>
+      <w:rPr>
+        <w:u w:val="none"/>
+      </w:rPr>
+    </w:lvl>
+    <w:lvl w:ilvl="1">
+      <w:start w:val="1"/>
+      <w:numFmt w:val="bullet"/>
+      <w:lvlText w:val="-"/>
+      <w:lvlJc w:val="left"/>
+      <w:pPr>
+        <w:ind w:left="1440" w:hanging="360"/>
+      </w:pPr>
+      <w:rPr>
+        <w:u w:val="none"/>
+      </w:rPr>
+    </w:lvl>
+    <w:lvl w:ilvl="2">
+      <w:start w:val="1"/>
+      <w:numFmt w:val="bullet"/>
+      <w:lvlText w:val="-"/>
+      <w:lvlJc w:val="left"/>
+      <w:pPr>
+        <w:ind w:left="2160" w:hanging="360"/>
+      </w:pPr>
+      <w:rPr>
+        <w:u w:val="none"/>
+      </w:rPr>
+    </w:lvl>
+    <w:lvl w:ilvl="3">
+      <w:start w:val="1"/>
+      <w:numFmt w:val="bullet"/>
+      <w:lvlText w:val="-"/>
+      <w:lvlJc w:val="left"/>
+      <w:pPr>
+        <w:ind w:left="2880" w:hanging="360"/>
+      </w:pPr>
+      <w:rPr>
+        <w:u w:val="none"/>
+      </w:rPr>
+    </w:lvl>
+    <w:lvl w:ilvl="4">
+      <w:start w:val="1"/>
+      <w:numFmt w:val="bullet"/>
+      <w:lvlText w:val="-"/>
+      <w:lvlJc w:val="left"/>
+      <w:pPr>
+        <w:ind w:left="3600" w:hanging="360"/>
+      </w:pPr>
+      <w:rPr>
+        <w:u w:val="none"/>
+      </w:rPr>
+    </w:lvl>
+    <w:lvl w:ilvl="5">
+      <w:start w:val="1"/>
+      <w:numFmt w:val="bullet"/>
+      <w:lvlText w:val="-"/>
+      <w:lvlJc w:val="left"/>
+      <w:pPr>
+        <w:ind w:left="4320" w:hanging="360"/>
+      </w:pPr>
+      <w:rPr>
+        <w:u w:val="none"/>
+      </w:rPr>
+    </w:lvl>
+    <w:lvl w:ilvl="6">
+      <w:start w:val="1"/>
+      <w:numFmt w:val="bullet"/>
+      <w:lvlText w:val="-"/>
+      <w:lvlJc w:val="left"/>
+      <w:pPr>
+        <w:ind w:left="5040" w:hanging="360"/>
+      </w:pPr>
+      <w:rPr>
+        <w:u w:val="none"/>
+      </w:rPr>
+    </w:lvl>
+    <w:lvl w:ilvl="7">
+      <w:start w:val="1"/>
+      <w:numFmt w:val="bullet"/>
+      <w:lvlText w:val="-"/>
+      <w:lvlJc w:val="left"/>
+      <w:pPr>
+        <w:ind w:left="5760" w:hanging="360"/>
+      </w:pPr>
+      <w:rPr>
+        <w:u w:val="none"/>
+      </w:rPr>
+    </w:lvl>
+    <w:lvl w:ilvl="8">
+      <w:start w:val="1"/>
+      <w:numFmt w:val="bullet"/>
+      <w:lvlText w:val="-"/>
+      <w:lvlJc w:val="left"/>
+      <w:pPr>
+        <w:ind w:left="6480" w:hanging="360"/>
+      </w:pPr>
+      <w:rPr>
+        <w:u w:val="none"/>
+      </w:rPr>
+    </w:lvl>
+  </w:abstractNum>
+  <w:abstractNum w:abstractNumId="15">
+    <w:lvl w:ilvl="0">
+      <w:start w:val="1"/>
+      <w:numFmt w:val="bullet"/>
+      <w:lvlText w:val="-"/>
+      <w:lvlJc w:val="left"/>
+      <w:pPr>
+        <w:ind w:left="720" w:hanging="360"/>
+      </w:pPr>
+      <w:rPr>
+        <w:u w:val="none"/>
+      </w:rPr>
+    </w:lvl>
+    <w:lvl w:ilvl="1">
+      <w:start w:val="1"/>
+      <w:numFmt w:val="bullet"/>
+      <w:lvlText w:val="-"/>
+      <w:lvlJc w:val="left"/>
+      <w:pPr>
+        <w:ind w:left="1440" w:hanging="360"/>
+      </w:pPr>
+      <w:rPr>
+        <w:u w:val="none"/>
+      </w:rPr>
+    </w:lvl>
+    <w:lvl w:ilvl="2">
+      <w:start w:val="1"/>
+      <w:numFmt w:val="bullet"/>
+      <w:lvlText w:val="-"/>
+      <w:lvlJc w:val="left"/>
+      <w:pPr>
+        <w:ind w:left="2160" w:hanging="360"/>
+      </w:pPr>
+      <w:rPr>
+        <w:u w:val="none"/>
+      </w:rPr>
+    </w:lvl>
+    <w:lvl w:ilvl="3">
+      <w:start w:val="1"/>
+      <w:numFmt w:val="bullet"/>
+      <w:lvlText w:val="-"/>
+      <w:lvlJc w:val="left"/>
+      <w:pPr>
+        <w:ind w:left="2880" w:hanging="360"/>
+      </w:pPr>
+      <w:rPr>
+        <w:u w:val="none"/>
+      </w:rPr>
+    </w:lvl>
+    <w:lvl w:ilvl="4">
+      <w:start w:val="1"/>
+      <w:numFmt w:val="bullet"/>
+      <w:lvlText w:val="-"/>
+      <w:lvlJc w:val="left"/>
+      <w:pPr>
+        <w:ind w:left="3600" w:hanging="360"/>
+      </w:pPr>
+      <w:rPr>
+        <w:u w:val="none"/>
+      </w:rPr>
+    </w:lvl>
+    <w:lvl w:ilvl="5">
+      <w:start w:val="1"/>
+      <w:numFmt w:val="bullet"/>
+      <w:lvlText w:val="-"/>
+      <w:lvlJc w:val="left"/>
+      <w:pPr>
+        <w:ind w:left="4320" w:hanging="360"/>
+      </w:pPr>
+      <w:rPr>
+        <w:u w:val="none"/>
+      </w:rPr>
+    </w:lvl>
+    <w:lvl w:ilvl="6">
+      <w:start w:val="1"/>
+      <w:numFmt w:val="bullet"/>
+      <w:lvlText w:val="-"/>
+      <w:lvlJc w:val="left"/>
+      <w:pPr>
+        <w:ind w:left="5040" w:hanging="360"/>
+      </w:pPr>
+      <w:rPr>
+        <w:u w:val="none"/>
+      </w:rPr>
+    </w:lvl>
+    <w:lvl w:ilvl="7">
+      <w:start w:val="1"/>
+      <w:numFmt w:val="bullet"/>
+      <w:lvlText w:val="-"/>
+      <w:lvlJc w:val="left"/>
+      <w:pPr>
+        <w:ind w:left="5760" w:hanging="360"/>
+      </w:pPr>
+      <w:rPr>
+        <w:u w:val="none"/>
+      </w:rPr>
+    </w:lvl>
+    <w:lvl w:ilvl="8">
+      <w:start w:val="1"/>
+      <w:numFmt w:val="bullet"/>
+      <w:lvlText w:val="-"/>
+      <w:lvlJc w:val="left"/>
+      <w:pPr>
+        <w:ind w:left="6480" w:hanging="360"/>
+      </w:pPr>
+      <w:rPr>
+        <w:u w:val="none"/>
+      </w:rPr>
+    </w:lvl>
+  </w:abstractNum>
+  <w:abstractNum w:abstractNumId="16">
+    <w:lvl w:ilvl="0">
+      <w:start w:val="1"/>
+      <w:numFmt w:val="bullet"/>
+      <w:lvlText w:val="-"/>
+      <w:lvlJc w:val="left"/>
+      <w:pPr>
+        <w:ind w:left="720" w:hanging="360"/>
+      </w:pPr>
+      <w:rPr>
+        <w:u w:val="none"/>
+      </w:rPr>
+    </w:lvl>
+    <w:lvl w:ilvl="1">
+      <w:start w:val="1"/>
+      <w:numFmt w:val="bullet"/>
+      <w:lvlText w:val="-"/>
+      <w:lvlJc w:val="left"/>
+      <w:pPr>
+        <w:ind w:left="1440" w:hanging="360"/>
+      </w:pPr>
+      <w:rPr>
+        <w:u w:val="none"/>
+      </w:rPr>
+    </w:lvl>
+    <w:lvl w:ilvl="2">
+      <w:start w:val="1"/>
+      <w:numFmt w:val="bullet"/>
+      <w:lvlText w:val="-"/>
+      <w:lvlJc w:val="left"/>
+      <w:pPr>
+        <w:ind w:left="2160" w:hanging="360"/>
+      </w:pPr>
+      <w:rPr>
+        <w:u w:val="none"/>
+      </w:rPr>
+    </w:lvl>
+    <w:lvl w:ilvl="3">
+      <w:start w:val="1"/>
+      <w:numFmt w:val="bullet"/>
+      <w:lvlText w:val="-"/>
+      <w:lvlJc w:val="left"/>
+      <w:pPr>
+        <w:ind w:left="2880" w:hanging="360"/>
+      </w:pPr>
+      <w:rPr>
+        <w:u w:val="none"/>
+      </w:rPr>
+    </w:lvl>
+    <w:lvl w:ilvl="4">
+      <w:start w:val="1"/>
+      <w:numFmt w:val="bullet"/>
+      <w:lvlText w:val="-"/>
+      <w:lvlJc w:val="left"/>
+      <w:pPr>
+        <w:ind w:left="3600" w:hanging="360"/>
+      </w:pPr>
+      <w:rPr>
+        <w:u w:val="none"/>
+      </w:rPr>
+    </w:lvl>
+    <w:lvl w:ilvl="5">
+      <w:start w:val="1"/>
+      <w:numFmt w:val="bullet"/>
+      <w:lvlText w:val="-"/>
+      <w:lvlJc w:val="left"/>
+      <w:pPr>
+        <w:ind w:left="4320" w:hanging="360"/>
+      </w:pPr>
+      <w:rPr>
+        <w:u w:val="none"/>
+      </w:rPr>
+    </w:lvl>
+    <w:lvl w:ilvl="6">
+      <w:start w:val="1"/>
+      <w:numFmt w:val="bullet"/>
+      <w:lvlText w:val="-"/>
+      <w:lvlJc w:val="left"/>
+      <w:pPr>
+        <w:ind w:left="5040" w:hanging="360"/>
+      </w:pPr>
+      <w:rPr>
+        <w:u w:val="none"/>
+      </w:rPr>
+    </w:lvl>
+    <w:lvl w:ilvl="7">
+      <w:start w:val="1"/>
+      <w:numFmt w:val="bullet"/>
+      <w:lvlText w:val="-"/>
+      <w:lvlJc w:val="left"/>
+      <w:pPr>
+        <w:ind w:left="5760" w:hanging="360"/>
+      </w:pPr>
+      <w:rPr>
+        <w:u w:val="none"/>
+      </w:rPr>
+    </w:lvl>
+    <w:lvl w:ilvl="8">
+      <w:start w:val="1"/>
+      <w:numFmt w:val="bullet"/>
+      <w:lvlText w:val="-"/>
+      <w:lvlJc w:val="left"/>
+      <w:pPr>
+        <w:ind w:left="6480" w:hanging="360"/>
+      </w:pPr>
+      <w:rPr>
+        <w:u w:val="none"/>
+      </w:rPr>
+    </w:lvl>
+  </w:abstractNum>
+  <w:abstractNum w:abstractNumId="17">
     <w:lvl w:ilvl="0">
       <w:start w:val="1"/>
       <w:numFmt w:val="bullet"/>
@@ -3375,6 +3965,15 @@
   </w:num>
   <w:num w:numId="14">
     <w:abstractNumId w:val="14"/>
+  </w:num>
+  <w:num w:numId="15">
+    <w:abstractNumId w:val="15"/>
+  </w:num>
+  <w:num w:numId="16">
+    <w:abstractNumId w:val="16"/>
+  </w:num>
+  <w:num w:numId="17">
+    <w:abstractNumId w:val="17"/>
   </w:num>
 </w:numbering>
 </file>

</xml_diff>

<commit_message>
decided on title, wrote introductory paragraph
did some extra research on rsa encryption
</commit_message>
<xml_diff>
--- a/report on quantum computing.docx
+++ b/report on quantum computing.docx
@@ -2036,6 +2036,462 @@
           <w:rtl w:val="0"/>
         </w:rPr>
         <w:t xml:space="preserve">Quantum cryptography</w:t>
+      </w:r>
+    </w:p>
+    <w:p>
+      <w:pPr>
+        <w:rPr/>
+      </w:pPr>
+      <w:r>
+        <w:rPr>
+          <w:rtl w:val="0"/>
+        </w:rPr>
+      </w:r>
+    </w:p>
+    <w:p>
+      <w:pPr>
+        <w:rPr/>
+      </w:pPr>
+      <w:r>
+        <w:rPr>
+          <w:rtl w:val="0"/>
+        </w:rPr>
+      </w:r>
+    </w:p>
+    <w:p>
+      <w:pPr>
+        <w:rPr/>
+      </w:pPr>
+      <w:r>
+        <w:rPr>
+          <w:rtl w:val="0"/>
+        </w:rPr>
+      </w:r>
+    </w:p>
+    <w:p>
+      <w:pPr>
+        <w:rPr/>
+      </w:pPr>
+      <w:r>
+        <w:rPr>
+          <w:rtl w:val="0"/>
+        </w:rPr>
+      </w:r>
+    </w:p>
+    <w:p>
+      <w:pPr>
+        <w:rPr/>
+      </w:pPr>
+      <w:r>
+        <w:rPr>
+          <w:rtl w:val="0"/>
+        </w:rPr>
+      </w:r>
+    </w:p>
+    <w:p>
+      <w:pPr>
+        <w:rPr/>
+      </w:pPr>
+      <w:r>
+        <w:rPr>
+          <w:rtl w:val="0"/>
+        </w:rPr>
+      </w:r>
+    </w:p>
+    <w:p>
+      <w:pPr>
+        <w:rPr/>
+      </w:pPr>
+      <w:r>
+        <w:rPr>
+          <w:rtl w:val="0"/>
+        </w:rPr>
+      </w:r>
+    </w:p>
+    <w:p>
+      <w:pPr>
+        <w:rPr/>
+      </w:pPr>
+      <w:r>
+        <w:rPr>
+          <w:rtl w:val="0"/>
+        </w:rPr>
+      </w:r>
+    </w:p>
+    <w:p>
+      <w:pPr>
+        <w:rPr/>
+      </w:pPr>
+      <w:r>
+        <w:rPr>
+          <w:rtl w:val="0"/>
+        </w:rPr>
+      </w:r>
+    </w:p>
+    <w:p>
+      <w:pPr>
+        <w:rPr/>
+      </w:pPr>
+      <w:r>
+        <w:rPr>
+          <w:rtl w:val="0"/>
+        </w:rPr>
+      </w:r>
+    </w:p>
+    <w:p>
+      <w:pPr>
+        <w:rPr/>
+      </w:pPr>
+      <w:r>
+        <w:rPr>
+          <w:rtl w:val="0"/>
+        </w:rPr>
+      </w:r>
+    </w:p>
+    <w:p>
+      <w:pPr>
+        <w:rPr/>
+      </w:pPr>
+      <w:r>
+        <w:rPr>
+          <w:rtl w:val="0"/>
+        </w:rPr>
+      </w:r>
+    </w:p>
+    <w:p>
+      <w:pPr>
+        <w:rPr/>
+      </w:pPr>
+      <w:r>
+        <w:rPr>
+          <w:rtl w:val="0"/>
+        </w:rPr>
+      </w:r>
+    </w:p>
+    <w:p>
+      <w:pPr>
+        <w:rPr/>
+      </w:pPr>
+      <w:r>
+        <w:rPr>
+          <w:rtl w:val="0"/>
+        </w:rPr>
+      </w:r>
+    </w:p>
+    <w:p>
+      <w:pPr>
+        <w:rPr/>
+      </w:pPr>
+      <w:r>
+        <w:rPr>
+          <w:rtl w:val="0"/>
+        </w:rPr>
+      </w:r>
+    </w:p>
+    <w:p>
+      <w:pPr>
+        <w:rPr/>
+      </w:pPr>
+      <w:r>
+        <w:rPr>
+          <w:rtl w:val="0"/>
+        </w:rPr>
+      </w:r>
+    </w:p>
+    <w:p>
+      <w:pPr>
+        <w:rPr/>
+      </w:pPr>
+      <w:r>
+        <w:rPr>
+          <w:rtl w:val="0"/>
+        </w:rPr>
+      </w:r>
+    </w:p>
+    <w:p>
+      <w:pPr>
+        <w:rPr/>
+      </w:pPr>
+      <w:r>
+        <w:rPr>
+          <w:rtl w:val="0"/>
+        </w:rPr>
+      </w:r>
+    </w:p>
+    <w:p>
+      <w:pPr>
+        <w:rPr/>
+      </w:pPr>
+      <w:r>
+        <w:rPr>
+          <w:rtl w:val="0"/>
+        </w:rPr>
+      </w:r>
+    </w:p>
+    <w:p>
+      <w:pPr>
+        <w:rPr/>
+      </w:pPr>
+      <w:r>
+        <w:rPr>
+          <w:rtl w:val="0"/>
+        </w:rPr>
+      </w:r>
+    </w:p>
+    <w:p>
+      <w:pPr>
+        <w:rPr/>
+      </w:pPr>
+      <w:r>
+        <w:rPr>
+          <w:rtl w:val="0"/>
+        </w:rPr>
+      </w:r>
+    </w:p>
+    <w:p>
+      <w:pPr>
+        <w:rPr/>
+      </w:pPr>
+      <w:r>
+        <w:rPr>
+          <w:rtl w:val="0"/>
+        </w:rPr>
+      </w:r>
+    </w:p>
+    <w:p>
+      <w:pPr>
+        <w:rPr/>
+      </w:pPr>
+      <w:r>
+        <w:rPr>
+          <w:rtl w:val="0"/>
+        </w:rPr>
+      </w:r>
+    </w:p>
+    <w:p>
+      <w:pPr>
+        <w:rPr/>
+      </w:pPr>
+      <w:r>
+        <w:rPr>
+          <w:rtl w:val="0"/>
+        </w:rPr>
+      </w:r>
+    </w:p>
+    <w:p>
+      <w:pPr>
+        <w:rPr/>
+      </w:pPr>
+      <w:r>
+        <w:rPr>
+          <w:rtl w:val="0"/>
+        </w:rPr>
+      </w:r>
+    </w:p>
+    <w:p>
+      <w:pPr>
+        <w:rPr/>
+      </w:pPr>
+      <w:r>
+        <w:rPr>
+          <w:rtl w:val="0"/>
+        </w:rPr>
+      </w:r>
+    </w:p>
+    <w:p>
+      <w:pPr>
+        <w:rPr/>
+      </w:pPr>
+      <w:r>
+        <w:rPr>
+          <w:rtl w:val="0"/>
+        </w:rPr>
+      </w:r>
+    </w:p>
+    <w:p>
+      <w:pPr>
+        <w:rPr/>
+      </w:pPr>
+      <w:r>
+        <w:rPr>
+          <w:rtl w:val="0"/>
+        </w:rPr>
+      </w:r>
+    </w:p>
+    <w:p>
+      <w:pPr>
+        <w:rPr/>
+      </w:pPr>
+      <w:r>
+        <w:rPr>
+          <w:rtl w:val="0"/>
+        </w:rPr>
+      </w:r>
+    </w:p>
+    <w:p>
+      <w:pPr>
+        <w:rPr/>
+      </w:pPr>
+      <w:r>
+        <w:rPr>
+          <w:rtl w:val="0"/>
+        </w:rPr>
+      </w:r>
+    </w:p>
+    <w:p>
+      <w:pPr>
+        <w:rPr/>
+      </w:pPr>
+      <w:r>
+        <w:rPr>
+          <w:rtl w:val="0"/>
+        </w:rPr>
+      </w:r>
+    </w:p>
+    <w:p>
+      <w:pPr>
+        <w:rPr/>
+      </w:pPr>
+      <w:r>
+        <w:rPr>
+          <w:rtl w:val="0"/>
+        </w:rPr>
+      </w:r>
+    </w:p>
+    <w:p>
+      <w:pPr>
+        <w:rPr/>
+      </w:pPr>
+      <w:r>
+        <w:rPr>
+          <w:rtl w:val="0"/>
+        </w:rPr>
+      </w:r>
+    </w:p>
+    <w:p>
+      <w:pPr>
+        <w:rPr/>
+      </w:pPr>
+      <w:r>
+        <w:rPr>
+          <w:rtl w:val="0"/>
+        </w:rPr>
+      </w:r>
+    </w:p>
+    <w:p>
+      <w:pPr>
+        <w:rPr/>
+      </w:pPr>
+      <w:r>
+        <w:rPr>
+          <w:rtl w:val="0"/>
+        </w:rPr>
+      </w:r>
+    </w:p>
+    <w:p>
+      <w:pPr>
+        <w:rPr/>
+      </w:pPr>
+      <w:r>
+        <w:rPr>
+          <w:rtl w:val="0"/>
+        </w:rPr>
+      </w:r>
+    </w:p>
+    <w:p>
+      <w:pPr>
+        <w:rPr/>
+      </w:pPr>
+      <w:r>
+        <w:rPr>
+          <w:rtl w:val="0"/>
+        </w:rPr>
+      </w:r>
+    </w:p>
+    <w:p>
+      <w:pPr>
+        <w:rPr/>
+      </w:pPr>
+      <w:r>
+        <w:rPr>
+          <w:rtl w:val="0"/>
+        </w:rPr>
+      </w:r>
+    </w:p>
+    <w:p>
+      <w:pPr>
+        <w:rPr/>
+      </w:pPr>
+      <w:r>
+        <w:rPr>
+          <w:rtl w:val="0"/>
+        </w:rPr>
+      </w:r>
+    </w:p>
+    <w:p>
+      <w:pPr>
+        <w:rPr/>
+      </w:pPr>
+      <w:r>
+        <w:rPr>
+          <w:rtl w:val="0"/>
+        </w:rPr>
+      </w:r>
+    </w:p>
+    <w:p>
+      <w:pPr>
+        <w:rPr/>
+      </w:pPr>
+      <w:r>
+        <w:rPr>
+          <w:rtl w:val="0"/>
+        </w:rPr>
+      </w:r>
+    </w:p>
+    <w:p>
+      <w:pPr>
+        <w:jc w:val="center"/>
+        <w:rPr>
+          <w:b w:val="1"/>
+          <w:sz w:val="28"/>
+          <w:szCs w:val="28"/>
+          <w:u w:val="single"/>
+        </w:rPr>
+      </w:pPr>
+      <w:r>
+        <w:rPr>
+          <w:b w:val="1"/>
+          <w:sz w:val="28"/>
+          <w:szCs w:val="28"/>
+          <w:u w:val="single"/>
+          <w:rtl w:val="0"/>
+        </w:rPr>
+        <w:t xml:space="preserve">How the world can be protected against the quantum computers of the future:</w:t>
+      </w:r>
+    </w:p>
+    <w:p>
+      <w:pPr>
+        <w:rPr/>
+      </w:pPr>
+      <w:r>
+        <w:rPr>
+          <w:rtl w:val="0"/>
+        </w:rPr>
+      </w:r>
+    </w:p>
+    <w:p>
+      <w:pPr>
+        <w:rPr>
+          <w:sz w:val="26"/>
+          <w:szCs w:val="26"/>
+          <w:u w:val="single"/>
+        </w:rPr>
+      </w:pPr>
+      <w:r>
+        <w:rPr>
+          <w:rtl w:val="0"/>
+        </w:rPr>
+        <w:t xml:space="preserve">The current encryption systems for information use the RSA encryption algorithm to encode data. This algorithm uses asymmetric encryption, where either the private or public key can encrypt the data and the other key can decrypt it. It involves 2 large primes being multiplied together to create an integer, n, which is then used to create both the private and public key. In order to break the key, any unauthorised user would have to deduce the 2 primes used to calculate n, and due to their large size, this is said to take classical computers approximately 19.8 quadrillion years using brute force. This is the current standard for encryption worldwide, and has protected data for over 40 years, but it is not prepared to protect against the quantum computers of the future. </w:t>
       </w:r>
       <w:r>
         <w:rPr>

</xml_diff>

<commit_message>
wrote the second paragraph
also researched quite facts and statistics to include in the paragraph, as well as shor's algorithm and the 'quantum race'. once finished with basic paragraph, refined it to make it perfect and sound more readable
</commit_message>
<xml_diff>
--- a/report on quantum computing.docx
+++ b/report on quantum computing.docx
@@ -2481,6 +2481,27 @@
     </w:p>
     <w:p>
       <w:pPr>
+        <w:rPr/>
+      </w:pPr>
+      <w:r>
+        <w:rPr>
+          <w:rtl w:val="0"/>
+        </w:rPr>
+        <w:t xml:space="preserve">The current encryption systems for information use the RSA encryption algorithm to encode data. This algorithm uses asymmetric encryption, where either the private or public key can encrypt the data and the other key can decrypt it. It involves 2 large primes being multiplied together to create an integer, n, which is then used to create both the private and public key. In order to break the key, any unauthorised user would have to deduce the 2 primes used to calculate n, and due to their large size, this is said to take classical computers approximately 19.8 quadrillion years using brute force. This is the current standard for encryption worldwide, and has protected data for over 40 years, but it is not prepared to protect against the quantum computers of the future. </w:t>
+      </w:r>
+    </w:p>
+    <w:p>
+      <w:pPr>
+        <w:rPr/>
+      </w:pPr>
+      <w:r>
+        <w:rPr>
+          <w:rtl w:val="0"/>
+        </w:rPr>
+      </w:r>
+    </w:p>
+    <w:p>
+      <w:pPr>
         <w:rPr>
           <w:sz w:val="26"/>
           <w:szCs w:val="26"/>
@@ -2491,7 +2512,7 @@
         <w:rPr>
           <w:rtl w:val="0"/>
         </w:rPr>
-        <w:t xml:space="preserve">The current encryption systems for information use the RSA encryption algorithm to encode data. This algorithm uses asymmetric encryption, where either the private or public key can encrypt the data and the other key can decrypt it. It involves 2 large primes being multiplied together to create an integer, n, which is then used to create both the private and public key. In order to break the key, any unauthorised user would have to deduce the 2 primes used to calculate n, and due to their large size, this is said to take classical computers approximately 19.8 quadrillion years using brute force. This is the current standard for encryption worldwide, and has protected data for over 40 years, but it is not prepared to protect against the quantum computers of the future. </w:t>
+        <w:t xml:space="preserve">Where a classical computer takes millions of aeons to decrypt the RSA encryption algorithm, it would take a quantum computer approximately 104 days to brute force the algorithm, an insignificantly small amount of time in comparison to the reward that could be achieved from cracking it. Using Shor’s algorithm, a quantum computer would be able to crack the RSA algorithm incredibly quickly, due to its ability to execute multiple calculations at once, allowing it to find the correct exponent to raise any number to such that it is equal to 1 above a multiple of n. This is the part that is the lengthiest for classical computers, as these numbers are so big, and due to being able to decrease the time taken for this step, quantum computers are thus able to crack the algorithm rapidly. </w:t>
       </w:r>
       <w:r>
         <w:rPr>

</xml_diff>